<commit_message>
Fixing the problem with PDF export on following views: - Dashboard (trends PDF export added; exported file name localization - e.g. trendovi.pdf) - Users (PDF export of all/selected table rows; exported file name localization - e.g. korisnici.csv/korisnici.pdf) - Statistics (PDF export; exported file name localization - e.g. poduzeca_po_zupanijama.csv/poduzeca_po_zupanijama.pdf) - Contacts (PDF export; exported file name localization - e.g. kontakti.csv/kontakti.pdf)
</commit_message>
<xml_diff>
--- a/ff-parent/ff-web-user/docs/Fund Finder - User app.docx
+++ b/ff-parent/ff-web-user/docs/Fund Finder - User app.docx
@@ -1479,8 +1479,6 @@
         </w:rPr>
         <w:fldChar w:fldCharType="end"/>
       </w:r>
-      <w:bookmarkStart w:id="0" w:name="_GoBack"/>
-      <w:bookmarkEnd w:id="0"/>
     </w:p>
     <w:p>
       <w:pPr>
@@ -3090,11 +3088,11 @@
       <w:pPr>
         <w:pStyle w:val="Heading1"/>
       </w:pPr>
-      <w:bookmarkStart w:id="1" w:name="_Toc356744697"/>
+      <w:bookmarkStart w:id="0" w:name="_Toc356744697"/>
       <w:r>
         <w:t>OPĆENITO</w:t>
       </w:r>
-      <w:bookmarkEnd w:id="1"/>
+      <w:bookmarkEnd w:id="0"/>
     </w:p>
     <w:p>
       <w:proofErr w:type="gramStart"/>
@@ -3177,13 +3175,13 @@
       <w:pPr>
         <w:pStyle w:val="Heading2"/>
       </w:pPr>
-      <w:bookmarkStart w:id="2" w:name="_Ref356639102"/>
-      <w:bookmarkStart w:id="3" w:name="_Toc356744698"/>
+      <w:bookmarkStart w:id="1" w:name="_Ref356639102"/>
+      <w:bookmarkStart w:id="2" w:name="_Toc356744698"/>
       <w:r>
         <w:t>INTERNAL FLOW</w:t>
       </w:r>
+      <w:bookmarkEnd w:id="1"/>
       <w:bookmarkEnd w:id="2"/>
-      <w:bookmarkEnd w:id="3"/>
     </w:p>
     <w:p>
       <w:r>
@@ -3854,13 +3852,13 @@
       <w:pPr>
         <w:pStyle w:val="Heading2"/>
       </w:pPr>
-      <w:bookmarkStart w:id="4" w:name="_Ref356563679"/>
-      <w:bookmarkStart w:id="5" w:name="_Toc356744699"/>
+      <w:bookmarkStart w:id="3" w:name="_Ref356563679"/>
+      <w:bookmarkStart w:id="4" w:name="_Toc356744699"/>
       <w:r>
         <w:t>EXTERNAL FLOW</w:t>
       </w:r>
+      <w:bookmarkEnd w:id="3"/>
       <w:bookmarkEnd w:id="4"/>
-      <w:bookmarkEnd w:id="5"/>
     </w:p>
     <w:p>
       <w:proofErr w:type="gramStart"/>
@@ -4635,13 +4633,13 @@
       <w:pPr>
         <w:pStyle w:val="Heading1"/>
       </w:pPr>
-      <w:bookmarkStart w:id="6" w:name="_Ref356653512"/>
-      <w:bookmarkStart w:id="7" w:name="_Toc356744700"/>
+      <w:bookmarkStart w:id="5" w:name="_Ref356653512"/>
+      <w:bookmarkStart w:id="6" w:name="_Toc356744700"/>
       <w:r>
         <w:t>KONFIGURACIJA</w:t>
       </w:r>
+      <w:bookmarkEnd w:id="5"/>
       <w:bookmarkEnd w:id="6"/>
-      <w:bookmarkEnd w:id="7"/>
     </w:p>
     <w:p>
       <w:r>
@@ -6173,21 +6171,7 @@
                 <w:sz w:val="20"/>
                 <w:szCs w:val="20"/>
               </w:rPr>
-              <w:t>3</w:t>
-            </w:r>
-            <w:r>
-              <w:rPr>
-                <w:sz w:val="20"/>
-                <w:szCs w:val="20"/>
-              </w:rPr>
-              <w:t>.</w:t>
-            </w:r>
-            <w:r>
-              <w:rPr>
-                <w:sz w:val="20"/>
-                <w:szCs w:val="20"/>
-              </w:rPr>
-              <w:t>2</w:t>
+              <w:t>3.2</w:t>
             </w:r>
             <w:r>
               <w:rPr>
@@ -8600,7 +8584,7 @@
       <w:pPr>
         <w:pStyle w:val="Heading1"/>
       </w:pPr>
-      <w:bookmarkStart w:id="8" w:name="_Toc356744701"/>
+      <w:bookmarkStart w:id="7" w:name="_Toc356744701"/>
       <w:r>
         <w:t xml:space="preserve">INTEGRACIJA SA </w:t>
       </w:r>
@@ -8610,99 +8594,99 @@
       <w:r>
         <w:t xml:space="preserve"> SUSTAVIMA</w:t>
       </w:r>
+      <w:bookmarkEnd w:id="7"/>
+    </w:p>
+    <w:p>
+      <w:r>
+        <w:t xml:space="preserve">Integracija </w:t>
+      </w:r>
+      <w:proofErr w:type="gramStart"/>
+      <w:r>
+        <w:t>sa</w:t>
+      </w:r>
+      <w:proofErr w:type="gramEnd"/>
+      <w:r>
+        <w:t xml:space="preserve"> eksternim sustavima važna je radi implementacije tzv. </w:t>
+      </w:r>
+      <w:proofErr w:type="gramStart"/>
+      <w:r>
+        <w:rPr>
+          <w:i/>
+        </w:rPr>
+        <w:t>External flow-</w:t>
+      </w:r>
+      <w:r>
+        <w:rPr>
+          <w:i/>
+        </w:rPr>
+        <w:t xml:space="preserve">a </w:t>
+      </w:r>
+      <w:r>
+        <w:t xml:space="preserve">(poglavlje </w:t>
+      </w:r>
+      <w:r>
+        <w:fldChar w:fldCharType="begin"/>
+      </w:r>
+      <w:r>
+        <w:instrText xml:space="preserve"> REF _Ref356563679 \r \h </w:instrText>
+      </w:r>
+      <w:r>
+        <w:fldChar w:fldCharType="separate"/>
+      </w:r>
+      <w:r>
+        <w:t>1.2</w:t>
+      </w:r>
+      <w:r>
+        <w:fldChar w:fldCharType="end"/>
+      </w:r>
+      <w:r>
+        <w:t>).</w:t>
+      </w:r>
+      <w:proofErr w:type="gramEnd"/>
+      <w:r>
+        <w:t xml:space="preserve"> Ta integracija realizirana je kroz komunikaciju </w:t>
+      </w:r>
+      <w:proofErr w:type="gramStart"/>
+      <w:r>
+        <w:t>sa</w:t>
+      </w:r>
+      <w:proofErr w:type="gramEnd"/>
+      <w:r>
+        <w:t xml:space="preserve"> </w:t>
+      </w:r>
+      <w:r>
+        <w:t xml:space="preserve">dva eksterna servisa: </w:t>
+      </w:r>
+      <w:r>
+        <w:rPr>
+          <w:i/>
+        </w:rPr>
+        <w:t>Session Transfer Service</w:t>
+      </w:r>
+      <w:r>
+        <w:t xml:space="preserve"> i </w:t>
+      </w:r>
+      <w:r>
+        <w:rPr>
+          <w:i/>
+        </w:rPr>
+        <w:t>API Service</w:t>
+      </w:r>
+      <w:r>
+        <w:t>.</w:t>
+      </w:r>
+    </w:p>
+    <w:p>
+      <w:pPr>
+        <w:pStyle w:val="Heading2"/>
+      </w:pPr>
+      <w:bookmarkStart w:id="8" w:name="_Ref356552752"/>
+      <w:bookmarkStart w:id="9" w:name="_Toc356744702"/>
+      <w:r>
+        <w:t>SESSION TRANSFER SERVICE</w:t>
+      </w:r>
       <w:bookmarkEnd w:id="8"/>
-    </w:p>
-    <w:p>
-      <w:r>
-        <w:t xml:space="preserve">Integracija </w:t>
-      </w:r>
-      <w:proofErr w:type="gramStart"/>
-      <w:r>
-        <w:t>sa</w:t>
-      </w:r>
-      <w:proofErr w:type="gramEnd"/>
-      <w:r>
-        <w:t xml:space="preserve"> eksternim sustavima važna je radi implementacije tzv. </w:t>
-      </w:r>
-      <w:proofErr w:type="gramStart"/>
-      <w:r>
-        <w:rPr>
-          <w:i/>
-        </w:rPr>
-        <w:t>External flow-</w:t>
-      </w:r>
-      <w:r>
-        <w:rPr>
-          <w:i/>
-        </w:rPr>
-        <w:t xml:space="preserve">a </w:t>
-      </w:r>
-      <w:r>
-        <w:t xml:space="preserve">(poglavlje </w:t>
-      </w:r>
-      <w:r>
-        <w:fldChar w:fldCharType="begin"/>
-      </w:r>
-      <w:r>
-        <w:instrText xml:space="preserve"> REF _Ref356563679 \r \h </w:instrText>
-      </w:r>
-      <w:r>
-        <w:fldChar w:fldCharType="separate"/>
-      </w:r>
-      <w:r>
-        <w:t>1.2</w:t>
-      </w:r>
-      <w:r>
-        <w:fldChar w:fldCharType="end"/>
-      </w:r>
-      <w:r>
-        <w:t>).</w:t>
-      </w:r>
-      <w:proofErr w:type="gramEnd"/>
-      <w:r>
-        <w:t xml:space="preserve"> Ta integracija realizirana je kroz komunikaciju </w:t>
-      </w:r>
-      <w:proofErr w:type="gramStart"/>
-      <w:r>
-        <w:t>sa</w:t>
-      </w:r>
-      <w:proofErr w:type="gramEnd"/>
-      <w:r>
-        <w:t xml:space="preserve"> </w:t>
-      </w:r>
-      <w:r>
-        <w:t xml:space="preserve">dva eksterna servisa: </w:t>
-      </w:r>
-      <w:r>
-        <w:rPr>
-          <w:i/>
-        </w:rPr>
-        <w:t>Session Transfer Service</w:t>
-      </w:r>
-      <w:r>
-        <w:t xml:space="preserve"> i </w:t>
-      </w:r>
-      <w:r>
-        <w:rPr>
-          <w:i/>
-        </w:rPr>
-        <w:t>API Service</w:t>
-      </w:r>
-      <w:r>
-        <w:t>.</w:t>
-      </w:r>
-    </w:p>
-    <w:p>
-      <w:pPr>
-        <w:pStyle w:val="Heading2"/>
-      </w:pPr>
-      <w:bookmarkStart w:id="9" w:name="_Ref356552752"/>
-      <w:bookmarkStart w:id="10" w:name="_Toc356744702"/>
-      <w:r>
-        <w:t>SESSION TRANSFER SERVICE</w:t>
-      </w:r>
       <w:bookmarkEnd w:id="9"/>
-      <w:bookmarkEnd w:id="10"/>
     </w:p>
     <w:p>
       <w:r>
@@ -9443,18 +9427,18 @@
       <w:pPr>
         <w:pStyle w:val="Heading2"/>
       </w:pPr>
-      <w:bookmarkStart w:id="11" w:name="_Ref356552722"/>
-      <w:bookmarkStart w:id="12" w:name="_Ref356572968"/>
-      <w:bookmarkStart w:id="13" w:name="_Toc356744703"/>
+      <w:bookmarkStart w:id="10" w:name="_Ref356552722"/>
+      <w:bookmarkStart w:id="11" w:name="_Ref356572968"/>
+      <w:bookmarkStart w:id="12" w:name="_Toc356744703"/>
       <w:r>
         <w:t>API</w:t>
       </w:r>
+      <w:bookmarkEnd w:id="10"/>
+      <w:r>
+        <w:t xml:space="preserve"> SERVICE</w:t>
+      </w:r>
       <w:bookmarkEnd w:id="11"/>
-      <w:r>
-        <w:t xml:space="preserve"> SERVICE</w:t>
-      </w:r>
       <w:bookmarkEnd w:id="12"/>
-      <w:bookmarkEnd w:id="13"/>
     </w:p>
     <w:p>
       <w:r>
@@ -12966,13 +12950,13 @@
       <w:pPr>
         <w:pStyle w:val="Heading3"/>
       </w:pPr>
-      <w:bookmarkStart w:id="14" w:name="_Ref356742435"/>
-      <w:bookmarkStart w:id="15" w:name="_Toc356744704"/>
+      <w:bookmarkStart w:id="13" w:name="_Ref356742435"/>
+      <w:bookmarkStart w:id="14" w:name="_Toc356744704"/>
       <w:r>
         <w:t>MAPIRANJE PODATAKA</w:t>
       </w:r>
+      <w:bookmarkEnd w:id="13"/>
       <w:bookmarkEnd w:id="14"/>
-      <w:bookmarkEnd w:id="15"/>
       <w:r>
         <w:t xml:space="preserve"> </w:t>
       </w:r>
@@ -13432,7 +13416,7 @@
       <w:pPr>
         <w:pStyle w:val="Heading4"/>
       </w:pPr>
-      <w:bookmarkStart w:id="16" w:name="_Toc356744705"/>
+      <w:bookmarkStart w:id="15" w:name="_Toc356744705"/>
       <w:proofErr w:type="gramStart"/>
       <w:r>
         <w:t>base.mapping</w:t>
@@ -13441,7 +13425,7 @@
       <w:r>
         <w:t>-legal-type-number</w:t>
       </w:r>
-      <w:bookmarkEnd w:id="16"/>
+      <w:bookmarkEnd w:id="15"/>
     </w:p>
     <w:p>
       <w:pPr>
@@ -13560,7 +13544,7 @@
       <w:pPr>
         <w:pStyle w:val="Heading4"/>
       </w:pPr>
-      <w:bookmarkStart w:id="17" w:name="_Toc356744706"/>
+      <w:bookmarkStart w:id="16" w:name="_Toc356744706"/>
       <w:proofErr w:type="gramStart"/>
       <w:r>
         <w:t>base.mapping</w:t>
@@ -13569,7 +13553,7 @@
       <w:r>
         <w:t>-zip-code</w:t>
       </w:r>
-      <w:bookmarkEnd w:id="17"/>
+      <w:bookmarkEnd w:id="16"/>
     </w:p>
     <w:p>
       <w:pPr>
@@ -13627,7 +13611,7 @@
       <w:pPr>
         <w:pStyle w:val="Heading4"/>
       </w:pPr>
-      <w:bookmarkStart w:id="18" w:name="_Toc356744707"/>
+      <w:bookmarkStart w:id="17" w:name="_Toc356744707"/>
       <w:proofErr w:type="gramStart"/>
       <w:r>
         <w:t>base.mapping</w:t>
@@ -13636,7 +13620,7 @@
       <w:r>
         <w:t>-founding-date</w:t>
       </w:r>
-      <w:bookmarkEnd w:id="18"/>
+      <w:bookmarkEnd w:id="17"/>
     </w:p>
     <w:p>
       <w:pPr>
@@ -13685,7 +13669,7 @@
       <w:pPr>
         <w:pStyle w:val="Heading4"/>
       </w:pPr>
-      <w:bookmarkStart w:id="19" w:name="_Toc356744708"/>
+      <w:bookmarkStart w:id="18" w:name="_Toc356744708"/>
       <w:proofErr w:type="gramStart"/>
       <w:r>
         <w:t>base.mapping</w:t>
@@ -13694,7 +13678,7 @@
       <w:r>
         <w:t>-bankruptcy-procedure</w:t>
       </w:r>
-      <w:bookmarkEnd w:id="19"/>
+      <w:bookmarkEnd w:id="18"/>
     </w:p>
     <w:p>
       <w:pPr>
@@ -13797,7 +13781,7 @@
       <w:pPr>
         <w:pStyle w:val="Heading4"/>
       </w:pPr>
-      <w:bookmarkStart w:id="20" w:name="_Toc356744709"/>
+      <w:bookmarkStart w:id="19" w:name="_Toc356744709"/>
       <w:proofErr w:type="gramStart"/>
       <w:r>
         <w:t>base.mapping</w:t>
@@ -13806,7 +13790,7 @@
       <w:r>
         <w:t>-blocked5-days</w:t>
       </w:r>
-      <w:bookmarkEnd w:id="20"/>
+      <w:bookmarkEnd w:id="19"/>
     </w:p>
     <w:p>
       <w:pPr>
@@ -13916,7 +13900,7 @@
       <w:pPr>
         <w:pStyle w:val="Heading4"/>
       </w:pPr>
-      <w:bookmarkStart w:id="21" w:name="_Toc356744710"/>
+      <w:bookmarkStart w:id="20" w:name="_Toc356744710"/>
       <w:proofErr w:type="gramStart"/>
       <w:r>
         <w:t>base.mapping</w:t>
@@ -13925,7 +13909,7 @@
       <w:r>
         <w:t>-blocked20-days</w:t>
       </w:r>
-      <w:bookmarkEnd w:id="21"/>
+      <w:bookmarkEnd w:id="20"/>
     </w:p>
     <w:p>
       <w:pPr>
@@ -14050,7 +14034,7 @@
       <w:pPr>
         <w:pStyle w:val="Heading4"/>
       </w:pPr>
-      <w:bookmarkStart w:id="22" w:name="_Toc356744711"/>
+      <w:bookmarkStart w:id="21" w:name="_Toc356744711"/>
       <w:proofErr w:type="gramStart"/>
       <w:r>
         <w:t>base.mapping</w:t>
@@ -14059,7 +14043,7 @@
       <w:r>
         <w:t>-last-year-income</w:t>
       </w:r>
-      <w:bookmarkEnd w:id="22"/>
+      <w:bookmarkEnd w:id="21"/>
     </w:p>
     <w:p>
       <w:pPr>
@@ -14124,7 +14108,7 @@
       <w:pPr>
         <w:pStyle w:val="Heading4"/>
       </w:pPr>
-      <w:bookmarkStart w:id="23" w:name="_Toc356744712"/>
+      <w:bookmarkStart w:id="22" w:name="_Toc356744712"/>
       <w:proofErr w:type="gramStart"/>
       <w:r>
         <w:t>base.mapping</w:t>
@@ -14133,7 +14117,7 @@
       <w:r>
         <w:t>-profit-before-tax</w:t>
       </w:r>
-      <w:bookmarkEnd w:id="23"/>
+      <w:bookmarkEnd w:id="22"/>
     </w:p>
     <w:p>
       <w:pPr>
@@ -14254,7 +14238,7 @@
       <w:pPr>
         <w:pStyle w:val="Heading4"/>
       </w:pPr>
-      <w:bookmarkStart w:id="24" w:name="_Toc356744713"/>
+      <w:bookmarkStart w:id="23" w:name="_Toc356744713"/>
       <w:proofErr w:type="gramStart"/>
       <w:r>
         <w:t>base.mapping</w:t>
@@ -14263,7 +14247,7 @@
       <w:r>
         <w:t>-profit-or-loss</w:t>
       </w:r>
-      <w:bookmarkEnd w:id="24"/>
+      <w:bookmarkEnd w:id="23"/>
     </w:p>
     <w:p>
       <w:pPr>
@@ -14372,7 +14356,7 @@
       <w:pPr>
         <w:pStyle w:val="Heading4"/>
       </w:pPr>
-      <w:bookmarkStart w:id="25" w:name="_Toc356744714"/>
+      <w:bookmarkStart w:id="24" w:name="_Toc356744714"/>
       <w:proofErr w:type="gramStart"/>
       <w:r>
         <w:t>base.mapping</w:t>
@@ -14381,7 +14365,7 @@
       <w:r>
         <w:t>-number-of-employees</w:t>
       </w:r>
-      <w:bookmarkEnd w:id="25"/>
+      <w:bookmarkEnd w:id="24"/>
     </w:p>
     <w:p>
       <w:pPr>
@@ -14446,7 +14430,7 @@
       <w:pPr>
         <w:pStyle w:val="Heading4"/>
       </w:pPr>
-      <w:bookmarkStart w:id="26" w:name="_Toc356744715"/>
+      <w:bookmarkStart w:id="25" w:name="_Toc356744715"/>
       <w:proofErr w:type="gramStart"/>
       <w:r>
         <w:t>base.mapping</w:t>
@@ -14455,7 +14439,7 @@
       <w:r>
         <w:t>-capital-total-liabilities</w:t>
       </w:r>
-      <w:bookmarkEnd w:id="26"/>
+      <w:bookmarkEnd w:id="25"/>
     </w:p>
     <w:p>
       <w:pPr>
@@ -14574,7 +14558,7 @@
           <w:lang w:val="hr-HR"/>
         </w:rPr>
       </w:pPr>
-      <w:bookmarkStart w:id="27" w:name="_Toc356744716"/>
+      <w:bookmarkStart w:id="26" w:name="_Toc356744716"/>
       <w:r>
         <w:t>GRAFI</w:t>
       </w:r>
@@ -14584,23 +14568,23 @@
         </w:rPr>
         <w:t>ČKO SUČELJE</w:t>
       </w:r>
+      <w:bookmarkEnd w:id="26"/>
+    </w:p>
+    <w:p>
+      <w:pPr>
+        <w:pStyle w:val="Heading2"/>
+        <w:rPr>
+          <w:lang w:val="hr-HR"/>
+        </w:rPr>
+      </w:pPr>
+      <w:bookmarkStart w:id="27" w:name="_Toc356744717"/>
+      <w:r>
+        <w:rPr>
+          <w:lang w:val="hr-HR"/>
+        </w:rPr>
+        <w:t>NASLOVNICA</w:t>
+      </w:r>
       <w:bookmarkEnd w:id="27"/>
-    </w:p>
-    <w:p>
-      <w:pPr>
-        <w:pStyle w:val="Heading2"/>
-        <w:rPr>
-          <w:lang w:val="hr-HR"/>
-        </w:rPr>
-      </w:pPr>
-      <w:bookmarkStart w:id="28" w:name="_Toc356744717"/>
-      <w:r>
-        <w:rPr>
-          <w:lang w:val="hr-HR"/>
-        </w:rPr>
-        <w:t>NASLOVNICA</w:t>
-      </w:r>
-      <w:bookmarkEnd w:id="28"/>
     </w:p>
     <w:p>
       <w:proofErr w:type="gramStart"/>
@@ -15384,11 +15368,11 @@
       <w:pPr>
         <w:pStyle w:val="Heading2"/>
       </w:pPr>
-      <w:bookmarkStart w:id="29" w:name="_Toc356744718"/>
+      <w:bookmarkStart w:id="28" w:name="_Toc356744718"/>
       <w:r>
         <w:t>MOJI NATJEČAJI</w:t>
       </w:r>
-      <w:bookmarkEnd w:id="29"/>
+      <w:bookmarkEnd w:id="28"/>
     </w:p>
     <w:p>
       <w:pPr>
@@ -15457,45 +15441,45 @@
       <w:pPr>
         <w:pStyle w:val="Heading2"/>
       </w:pPr>
-      <w:bookmarkStart w:id="30" w:name="_Toc356744719"/>
+      <w:bookmarkStart w:id="29" w:name="_Toc356744719"/>
       <w:r>
         <w:t>PROFIL PODUZEĆA</w:t>
       </w:r>
+      <w:bookmarkEnd w:id="29"/>
+    </w:p>
+    <w:p>
+      <w:proofErr w:type="gramStart"/>
+      <w:r>
+        <w:t>Ova stranica omogućuje korisniku da uredi profil svog poduzeća.</w:t>
+      </w:r>
+      <w:proofErr w:type="gramEnd"/>
+      <w:r>
+        <w:t xml:space="preserve"> </w:t>
+      </w:r>
+      <w:proofErr w:type="gramStart"/>
+      <w:r>
+        <w:t>Pri tome je potrebno ispuniti sve obavezne stavke.</w:t>
+      </w:r>
+      <w:proofErr w:type="gramEnd"/>
+      <w:r>
+        <w:t xml:space="preserve"> </w:t>
+      </w:r>
+    </w:p>
+    <w:p>
+      <w:pPr>
+        <w:pStyle w:val="Heading2"/>
+      </w:pPr>
+      <w:bookmarkStart w:id="30" w:name="_Toc356744720"/>
+      <w:r>
+        <w:t>MOJI PROJE</w:t>
+      </w:r>
+      <w:r>
+        <w:t>K</w:t>
+      </w:r>
+      <w:r>
+        <w:t>TI</w:t>
+      </w:r>
       <w:bookmarkEnd w:id="30"/>
-    </w:p>
-    <w:p>
-      <w:proofErr w:type="gramStart"/>
-      <w:r>
-        <w:t>Ova stranica omogućuje korisniku da uredi profil svog poduzeća.</w:t>
-      </w:r>
-      <w:proofErr w:type="gramEnd"/>
-      <w:r>
-        <w:t xml:space="preserve"> </w:t>
-      </w:r>
-      <w:proofErr w:type="gramStart"/>
-      <w:r>
-        <w:t>Pri tome je potrebno ispuniti sve obavezne stavke.</w:t>
-      </w:r>
-      <w:proofErr w:type="gramEnd"/>
-      <w:r>
-        <w:t xml:space="preserve"> </w:t>
-      </w:r>
-    </w:p>
-    <w:p>
-      <w:pPr>
-        <w:pStyle w:val="Heading2"/>
-      </w:pPr>
-      <w:bookmarkStart w:id="31" w:name="_Toc356744720"/>
-      <w:r>
-        <w:t>MOJI PROJE</w:t>
-      </w:r>
-      <w:r>
-        <w:t>K</w:t>
-      </w:r>
-      <w:r>
-        <w:t>TI</w:t>
-      </w:r>
-      <w:bookmarkEnd w:id="31"/>
     </w:p>
     <w:p>
       <w:r>
@@ -15627,103 +15611,103 @@
       <w:pPr>
         <w:pStyle w:val="Heading2"/>
       </w:pPr>
-      <w:bookmarkStart w:id="32" w:name="_Toc356744721"/>
+      <w:bookmarkStart w:id="31" w:name="_Toc356744721"/>
       <w:r>
         <w:t>ČLANCI</w:t>
       </w:r>
+      <w:bookmarkEnd w:id="31"/>
+    </w:p>
+    <w:p>
+      <w:r>
+        <w:t>Ova stranica daje pregled svih aktivnih članaka</w:t>
+      </w:r>
+      <w:r>
+        <w:t xml:space="preserve"> </w:t>
+      </w:r>
+      <w:proofErr w:type="gramStart"/>
+      <w:r>
+        <w:t>sa</w:t>
+      </w:r>
+      <w:proofErr w:type="gramEnd"/>
+      <w:r>
+        <w:t xml:space="preserve"> datumom objave</w:t>
+      </w:r>
+      <w:r>
+        <w:t xml:space="preserve">. </w:t>
+      </w:r>
+      <w:r>
+        <w:rPr>
+          <w:lang w:val="hr-HR"/>
+        </w:rPr>
+        <w:t>Klikom na naziv ili sliku prikazuju se detalji članka.</w:t>
+      </w:r>
+    </w:p>
+    <w:p>
+      <w:pPr>
+        <w:pStyle w:val="Heading2"/>
+      </w:pPr>
+      <w:bookmarkStart w:id="32" w:name="_Toc356744722"/>
+      <w:r>
+        <w:t>OSTALO</w:t>
+      </w:r>
       <w:bookmarkEnd w:id="32"/>
     </w:p>
     <w:p>
-      <w:r>
-        <w:t>Ova stranica daje pregled svih aktivnih članaka</w:t>
-      </w:r>
-      <w:r>
-        <w:t xml:space="preserve"> </w:t>
-      </w:r>
+      <w:pPr>
+        <w:pStyle w:val="Heading3"/>
+      </w:pPr>
+      <w:bookmarkStart w:id="33" w:name="_Ref356562805"/>
+      <w:bookmarkStart w:id="34" w:name="_Toc356744723"/>
+      <w:r>
+        <w:t>PRIJAVA</w:t>
+      </w:r>
+      <w:bookmarkEnd w:id="33"/>
+      <w:bookmarkEnd w:id="34"/>
+    </w:p>
+    <w:p>
       <w:proofErr w:type="gramStart"/>
       <w:r>
-        <w:t>sa</w:t>
+        <w:t xml:space="preserve">Omogućuje prijavu u </w:t>
+      </w:r>
+      <w:r>
+        <w:rPr>
+          <w:i/>
+        </w:rPr>
+        <w:t>Fund Finder User</w:t>
+      </w:r>
+      <w:r>
+        <w:t xml:space="preserve"> aplikaciju.</w:t>
       </w:r>
       <w:proofErr w:type="gramEnd"/>
       <w:r>
-        <w:t xml:space="preserve"> datumom objave</w:t>
-      </w:r>
-      <w:r>
-        <w:t xml:space="preserve">. </w:t>
-      </w:r>
-      <w:r>
-        <w:rPr>
-          <w:lang w:val="hr-HR"/>
-        </w:rPr>
-        <w:t>Klikom na naziv ili sliku prikazuju se detalji članka.</w:t>
-      </w:r>
-    </w:p>
-    <w:p>
-      <w:pPr>
-        <w:pStyle w:val="Heading2"/>
-      </w:pPr>
-      <w:bookmarkStart w:id="33" w:name="_Toc356744722"/>
-      <w:r>
-        <w:t>OSTALO</w:t>
-      </w:r>
-      <w:bookmarkEnd w:id="33"/>
+        <w:t xml:space="preserve"> Korisnik mora unijeti svoj e-mail i zaporuku. U slučaju da korisniku pristup nije dozvoljen - bilo zbog pogrešno upisane zaporke, bilo zbog činjenice da je status korisnika INACTIVE</w:t>
+      </w:r>
+      <w:r>
+        <w:t xml:space="preserve">, </w:t>
+      </w:r>
+      <w:proofErr w:type="gramStart"/>
+      <w:r>
+        <w:t>ili</w:t>
+      </w:r>
+      <w:proofErr w:type="gramEnd"/>
+      <w:r>
+        <w:t xml:space="preserve"> bilo kojeg drugog razloga</w:t>
+      </w:r>
+      <w:r>
+        <w:t xml:space="preserve"> – odgovarajuća poruka će biti ispisana.</w:t>
+      </w:r>
     </w:p>
     <w:p>
       <w:pPr>
         <w:pStyle w:val="Heading3"/>
       </w:pPr>
-      <w:bookmarkStart w:id="34" w:name="_Ref356562805"/>
-      <w:bookmarkStart w:id="35" w:name="_Toc356744723"/>
-      <w:r>
-        <w:t>PRIJAVA</w:t>
-      </w:r>
-      <w:bookmarkEnd w:id="34"/>
+      <w:bookmarkStart w:id="35" w:name="_Ref356562744"/>
+      <w:bookmarkStart w:id="36" w:name="_Toc356744724"/>
+      <w:r>
+        <w:t>REGISTRACIJA</w:t>
+      </w:r>
       <w:bookmarkEnd w:id="35"/>
-    </w:p>
-    <w:p>
-      <w:proofErr w:type="gramStart"/>
-      <w:r>
-        <w:t xml:space="preserve">Omogućuje prijavu u </w:t>
-      </w:r>
-      <w:r>
-        <w:rPr>
-          <w:i/>
-        </w:rPr>
-        <w:t>Fund Finder User</w:t>
-      </w:r>
-      <w:r>
-        <w:t xml:space="preserve"> aplikaciju.</w:t>
-      </w:r>
-      <w:proofErr w:type="gramEnd"/>
-      <w:r>
-        <w:t xml:space="preserve"> Korisnik mora unijeti svoj e-mail i zaporuku. U slučaju da korisniku pristup nije dozvoljen - bilo zbog pogrešno upisane zaporke, bilo zbog činjenice da je status korisnika INACTIVE</w:t>
-      </w:r>
-      <w:r>
-        <w:t xml:space="preserve">, </w:t>
-      </w:r>
-      <w:proofErr w:type="gramStart"/>
-      <w:r>
-        <w:t>ili</w:t>
-      </w:r>
-      <w:proofErr w:type="gramEnd"/>
-      <w:r>
-        <w:t xml:space="preserve"> bilo kojeg drugog razloga</w:t>
-      </w:r>
-      <w:r>
-        <w:t xml:space="preserve"> – odgovarajuća poruka će biti ispisana.</w:t>
-      </w:r>
-    </w:p>
-    <w:p>
-      <w:pPr>
-        <w:pStyle w:val="Heading3"/>
-      </w:pPr>
-      <w:bookmarkStart w:id="36" w:name="_Ref356562744"/>
-      <w:bookmarkStart w:id="37" w:name="_Toc356744724"/>
-      <w:r>
-        <w:t>REGISTRACIJA</w:t>
-      </w:r>
       <w:bookmarkEnd w:id="36"/>
-      <w:bookmarkEnd w:id="37"/>
     </w:p>
     <w:p>
       <w:r>
@@ -15836,62 +15820,62 @@
       <w:pPr>
         <w:pStyle w:val="Heading3"/>
       </w:pPr>
-      <w:bookmarkStart w:id="38" w:name="_Toc356744725"/>
+      <w:bookmarkStart w:id="37" w:name="_Toc356744725"/>
       <w:r>
         <w:t>RESETIRAJ ZAPORKU</w:t>
       </w:r>
+      <w:bookmarkEnd w:id="37"/>
+    </w:p>
+    <w:p>
+      <w:r>
+        <w:t xml:space="preserve">Omogućuje resetiranje zaporke slanjem nove </w:t>
+      </w:r>
+      <w:proofErr w:type="gramStart"/>
+      <w:r>
+        <w:t>na</w:t>
+      </w:r>
+      <w:proofErr w:type="gramEnd"/>
+      <w:r>
+        <w:t xml:space="preserve"> upisanu e-mail adresu.</w:t>
+      </w:r>
+    </w:p>
+    <w:p>
+      <w:pPr>
+        <w:pStyle w:val="Heading3"/>
+      </w:pPr>
+      <w:bookmarkStart w:id="38" w:name="_Toc356744726"/>
+      <w:r>
+        <w:t>POSTAVKE</w:t>
+      </w:r>
       <w:bookmarkEnd w:id="38"/>
     </w:p>
     <w:p>
       <w:r>
-        <w:t xml:space="preserve">Omogućuje resetiranje zaporke slanjem nove </w:t>
+        <w:t xml:space="preserve">Omogućuje promjenu osobnih podataka (ime i prezime), e-mail adresa i zaporke, </w:t>
       </w:r>
       <w:proofErr w:type="gramStart"/>
       <w:r>
-        <w:t>na</w:t>
+        <w:t>te</w:t>
       </w:r>
       <w:proofErr w:type="gramEnd"/>
       <w:r>
-        <w:t xml:space="preserve"> upisanu e-mail adresu.</w:t>
+        <w:t xml:space="preserve"> deaktivaciju korisničkog računa.</w:t>
       </w:r>
     </w:p>
     <w:p>
       <w:pPr>
         <w:pStyle w:val="Heading3"/>
       </w:pPr>
-      <w:bookmarkStart w:id="39" w:name="_Toc356744726"/>
-      <w:r>
-        <w:t>POSTAVKE</w:t>
+      <w:bookmarkStart w:id="39" w:name="_Ref356653072"/>
+      <w:bookmarkStart w:id="40" w:name="_Toc356744727"/>
+      <w:r>
+        <w:t xml:space="preserve">KONTAKTIRAJTE NAS / </w:t>
+      </w:r>
+      <w:r>
+        <w:t>DOGOVORITE ZASTANAK</w:t>
       </w:r>
       <w:bookmarkEnd w:id="39"/>
-    </w:p>
-    <w:p>
-      <w:r>
-        <w:t xml:space="preserve">Omogućuje promjenu osobnih podataka (ime i prezime), e-mail adresa i zaporke, </w:t>
-      </w:r>
-      <w:proofErr w:type="gramStart"/>
-      <w:r>
-        <w:t>te</w:t>
-      </w:r>
-      <w:proofErr w:type="gramEnd"/>
-      <w:r>
-        <w:t xml:space="preserve"> deaktivaciju korisničkog računa.</w:t>
-      </w:r>
-    </w:p>
-    <w:p>
-      <w:pPr>
-        <w:pStyle w:val="Heading3"/>
-      </w:pPr>
-      <w:bookmarkStart w:id="40" w:name="_Ref356653072"/>
-      <w:bookmarkStart w:id="41" w:name="_Toc356744727"/>
-      <w:r>
-        <w:t xml:space="preserve">KONTAKTIRAJTE NAS / </w:t>
-      </w:r>
-      <w:r>
-        <w:t>DOGOVORITE ZASTANAK</w:t>
-      </w:r>
       <w:bookmarkEnd w:id="40"/>
-      <w:bookmarkEnd w:id="41"/>
     </w:p>
     <w:p>
       <w:r>
@@ -16023,21 +16007,21 @@
       <w:pPr>
         <w:pStyle w:val="Heading1"/>
       </w:pPr>
-      <w:bookmarkStart w:id="42" w:name="_Toc356744728"/>
+      <w:bookmarkStart w:id="41" w:name="_Toc356744728"/>
       <w:r>
         <w:t>IMPLEMENTACIJA</w:t>
       </w:r>
+      <w:bookmarkEnd w:id="41"/>
+    </w:p>
+    <w:p>
+      <w:pPr>
+        <w:pStyle w:val="Heading2"/>
+      </w:pPr>
+      <w:bookmarkStart w:id="42" w:name="_Toc356744729"/>
+      <w:r>
+        <w:t>SINKRONIZACIJA PODATAKA O PODUZEĆU</w:t>
+      </w:r>
       <w:bookmarkEnd w:id="42"/>
-    </w:p>
-    <w:p>
-      <w:pPr>
-        <w:pStyle w:val="Heading2"/>
-      </w:pPr>
-      <w:bookmarkStart w:id="43" w:name="_Toc356744729"/>
-      <w:r>
-        <w:t>SINKRONIZACIJA PODATAKA O PODUZEĆU</w:t>
-      </w:r>
-      <w:bookmarkEnd w:id="43"/>
     </w:p>
     <w:p>
       <w:pPr>
@@ -16065,21 +16049,7 @@
         <w:rPr>
           <w:lang w:val="hr-HR"/>
         </w:rPr>
-        <w:t xml:space="preserve"> aplikacije </w:t>
-      </w:r>
-      <w:proofErr w:type="gramStart"/>
-      <w:r>
-        <w:rPr>
-          <w:lang w:val="hr-HR"/>
-        </w:rPr>
-        <w:t>sa</w:t>
-      </w:r>
-      <w:proofErr w:type="gramEnd"/>
-      <w:r>
-        <w:rPr>
-          <w:lang w:val="hr-HR"/>
-        </w:rPr>
-        <w:t xml:space="preserve"> podacima koje ima eksterni sustav (npr. banka</w:t>
+        <w:t xml:space="preserve"> aplikacije sa podacima koje ima eksterni sustav (npr. banka</w:t>
       </w:r>
       <w:r>
         <w:rPr>
@@ -16408,71 +16378,8 @@
           <w:lang w:val="hr-HR"/>
         </w:rPr>
       </w:pPr>
-      <w:r>
-        <w:rPr>
-          <w:i/>
-          <w:lang w:val="hr-HR"/>
-        </w:rPr>
-        <w:t xml:space="preserve">Ažuriraj </w:t>
-      </w:r>
-      <w:r>
-        <w:rPr>
-          <w:i/>
-          <w:lang w:val="hr-HR"/>
-        </w:rPr>
-        <w:t xml:space="preserve">podatke </w:t>
-      </w:r>
-      <w:r>
-        <w:rPr>
-          <w:i/>
-          <w:lang w:val="hr-HR"/>
-        </w:rPr>
-        <w:t>sad i ubuduće</w:t>
-      </w:r>
-      <w:r>
-        <w:rPr>
-          <w:lang w:val="hr-HR"/>
-        </w:rPr>
-        <w:t xml:space="preserve"> - Podaci o poduzeću u </w:t>
-      </w:r>
-      <w:r>
-        <w:rPr>
-          <w:i/>
-          <w:lang w:val="hr-HR"/>
-        </w:rPr>
-        <w:t>Fund Finder</w:t>
-      </w:r>
-      <w:r>
-        <w:rPr>
-          <w:lang w:val="hr-HR"/>
-        </w:rPr>
-        <w:t xml:space="preserve"> sustavu će se ažurirati podacima koji dolaze iz eksternog sustava preko API servisa sada i ubuduće (automatski prilikom </w:t>
-      </w:r>
-      <w:r>
-        <w:rPr>
-          <w:i/>
-          <w:lang w:val="hr-HR"/>
-        </w:rPr>
-        <w:t>external flow</w:t>
-      </w:r>
-      <w:r>
-        <w:rPr>
-          <w:lang w:val="hr-HR"/>
-        </w:rPr>
-        <w:t xml:space="preserve"> procesa).</w:t>
-      </w:r>
-    </w:p>
-    <w:p>
-      <w:pPr>
-        <w:pStyle w:val="ListParagraph"/>
-        <w:numPr>
-          <w:ilvl w:val="1"/>
-          <w:numId w:val="12"/>
-        </w:numPr>
-        <w:rPr>
-          <w:lang w:val="hr-HR"/>
-        </w:rPr>
-      </w:pPr>
+      <w:bookmarkStart w:id="43" w:name="_GoBack"/>
+      <w:bookmarkEnd w:id="43"/>
       <w:r>
         <w:rPr>
           <w:i/>
@@ -16845,7 +16752,7 @@
         <w:rStyle w:val="PageNumber"/>
         <w:noProof/>
       </w:rPr>
-      <w:t>2</w:t>
+      <w:t>23</w:t>
     </w:r>
     <w:r>
       <w:rPr>
@@ -18961,6 +18868,7 @@
   <w:style w:type="character" w:default="1" w:styleId="DefaultParagraphFont">
     <w:name w:val="Default Paragraph Font"/>
     <w:uiPriority w:val="1"/>
+    <w:semiHidden/>
     <w:unhideWhenUsed/>
   </w:style>
   <w:style w:type="table" w:default="1" w:styleId="TableNormal">
@@ -19739,6 +19647,7 @@
   <w:style w:type="character" w:default="1" w:styleId="DefaultParagraphFont">
     <w:name w:val="Default Paragraph Font"/>
     <w:uiPriority w:val="1"/>
+    <w:semiHidden/>
     <w:unhideWhenUsed/>
   </w:style>
   <w:style w:type="table" w:default="1" w:styleId="TableNormal">

</xml_diff>